<commit_message>
added portfolio link to resume document
</commit_message>
<xml_diff>
--- a/src/assets/documents/resume-download.docx
+++ b/src/assets/documents/resume-download.docx
@@ -254,6 +254,82 @@
         <w:jc w:val="center"/>
         <w:outlineLvl w:val="4"/>
         <w:rPr>
+          <w:rStyle w:val="Hyperlink"/>
+          <w:rFonts w:ascii="Segoe UI" w:eastAsia="Times New Roman" w:hAnsi="Segoe UI" w:cs="Segoe UI"/>
+          <w:spacing w:val="45"/>
+          <w:sz w:val="24"/>
+          <w:szCs w:val="24"/>
+        </w:rPr>
+      </w:pPr>
+      <w:hyperlink r:id="rId6" w:history="1">
+        <w:r>
+          <w:rPr>
+            <w:rStyle w:val="Hyperlink"/>
+            <w:rFonts w:ascii="Segoe UI" w:eastAsia="Times New Roman" w:hAnsi="Segoe UI" w:cs="Segoe UI"/>
+            <w:spacing w:val="45"/>
+            <w:sz w:val="24"/>
+            <w:szCs w:val="24"/>
+          </w:rPr>
+          <w:t>Email</w:t>
+        </w:r>
+      </w:hyperlink>
+      <w:r>
+        <w:rPr>
+          <w:rFonts w:ascii="Segoe UI" w:eastAsia="Times New Roman" w:hAnsi="Segoe UI" w:cs="Segoe UI"/>
+          <w:color w:val="1A1A1A"/>
+          <w:spacing w:val="45"/>
+          <w:sz w:val="24"/>
+          <w:szCs w:val="24"/>
+        </w:rPr>
+        <w:t xml:space="preserve"> phone: 720 737 7289 </w:t>
+      </w:r>
+      <w:hyperlink r:id="rId7" w:history="1">
+        <w:proofErr w:type="spellStart"/>
+        <w:r>
+          <w:rPr>
+            <w:rStyle w:val="Hyperlink"/>
+            <w:rFonts w:ascii="Segoe UI" w:eastAsia="Times New Roman" w:hAnsi="Segoe UI" w:cs="Segoe UI"/>
+            <w:spacing w:val="45"/>
+            <w:sz w:val="24"/>
+            <w:szCs w:val="24"/>
+          </w:rPr>
+          <w:t>linkedin</w:t>
+        </w:r>
+        <w:proofErr w:type="spellEnd"/>
+      </w:hyperlink>
+      <w:r>
+        <w:rPr>
+          <w:rFonts w:ascii="Segoe UI" w:eastAsia="Times New Roman" w:hAnsi="Segoe UI" w:cs="Segoe UI"/>
+          <w:caps/>
+          <w:color w:val="1A1A1A"/>
+          <w:spacing w:val="45"/>
+          <w:sz w:val="24"/>
+          <w:szCs w:val="24"/>
+        </w:rPr>
+        <w:t xml:space="preserve"> </w:t>
+      </w:r>
+      <w:hyperlink r:id="rId8" w:history="1">
+        <w:proofErr w:type="spellStart"/>
+        <w:r>
+          <w:rPr>
+            <w:rStyle w:val="Hyperlink"/>
+            <w:rFonts w:ascii="Segoe UI" w:eastAsia="Times New Roman" w:hAnsi="Segoe UI" w:cs="Segoe UI"/>
+            <w:spacing w:val="45"/>
+            <w:sz w:val="24"/>
+            <w:szCs w:val="24"/>
+          </w:rPr>
+          <w:t>github</w:t>
+        </w:r>
+        <w:proofErr w:type="spellEnd"/>
+      </w:hyperlink>
+    </w:p>
+    <w:p>
+      <w:pPr>
+        <w:shd w:val="clear" w:color="auto" w:fill="FFFFFF"/>
+        <w:spacing w:after="100" w:afterAutospacing="1" w:line="240" w:lineRule="auto"/>
+        <w:jc w:val="center"/>
+        <w:outlineLvl w:val="4"/>
+        <w:rPr>
           <w:rFonts w:ascii="Segoe UI" w:eastAsia="Times New Roman" w:hAnsi="Segoe UI" w:cs="Segoe UI"/>
           <w:caps/>
           <w:color w:val="1A1A1A"/>
@@ -272,13 +348,13 @@
         <mc:AlternateContent>
           <mc:Choice Requires="wps">
             <w:drawing>
-              <wp:anchor distT="0" distB="0" distL="114300" distR="114300" simplePos="0" relativeHeight="251663360" behindDoc="0" locked="0" layoutInCell="1" allowOverlap="1" wp14:anchorId="4B7148FC" wp14:editId="753AD436">
+              <wp:anchor distT="0" distB="0" distL="114300" distR="114300" simplePos="0" relativeHeight="251663360" behindDoc="0" locked="0" layoutInCell="1" allowOverlap="1" wp14:anchorId="4B7148FC" wp14:editId="3413DECB">
                 <wp:simplePos x="0" y="0"/>
                 <wp:positionH relativeFrom="margin">
                   <wp:align>center</wp:align>
                 </wp:positionH>
                 <wp:positionV relativeFrom="paragraph">
-                  <wp:posOffset>319259</wp:posOffset>
+                  <wp:posOffset>301025</wp:posOffset>
                 </wp:positionV>
                 <wp:extent cx="6191885" cy="45085"/>
                 <wp:effectExtent l="0" t="0" r="0" b="0"/>
@@ -334,45 +410,13 @@
           </mc:Choice>
           <mc:Fallback>
             <w:pict>
-              <v:rect w14:anchorId="1EC09029" id="Rectangle 3" o:spid="_x0000_s1026" style="position:absolute;margin-left:0;margin-top:25.15pt;width:487.55pt;height:3.55pt;z-index:251663360;visibility:visible;mso-wrap-style:square;mso-wrap-distance-left:9pt;mso-wrap-distance-top:0;mso-wrap-distance-right:9pt;mso-wrap-distance-bottom:0;mso-position-horizontal:center;mso-position-horizontal-relative:margin;mso-position-vertical:absolute;mso-position-vertical-relative:text;v-text-anchor:middle" o:gfxdata="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" fillcolor="#ff7300" stroked="f" strokeweight="1pt">
+              <v:rect w14:anchorId="307EEC22" id="Rectangle 3" o:spid="_x0000_s1026" style="position:absolute;margin-left:0;margin-top:23.7pt;width:487.55pt;height:3.55pt;z-index:251663360;visibility:visible;mso-wrap-style:square;mso-wrap-distance-left:9pt;mso-wrap-distance-top:0;mso-wrap-distance-right:9pt;mso-wrap-distance-bottom:0;mso-position-horizontal:center;mso-position-horizontal-relative:margin;mso-position-vertical:absolute;mso-position-vertical-relative:text;v-text-anchor:middle" o:gfxdata="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" fillcolor="#ff7300" stroked="f" strokeweight="1pt">
                 <w10:wrap anchorx="margin"/>
               </v:rect>
             </w:pict>
           </mc:Fallback>
         </mc:AlternateContent>
       </w:r>
-      <w:hyperlink r:id="rId6" w:history="1">
-        <w:r>
-          <w:rPr>
-            <w:rStyle w:val="Hyperlink"/>
-            <w:rFonts w:ascii="Segoe UI" w:eastAsia="Times New Roman" w:hAnsi="Segoe UI" w:cs="Segoe UI"/>
-            <w:spacing w:val="45"/>
-            <w:sz w:val="24"/>
-            <w:szCs w:val="24"/>
-          </w:rPr>
-          <w:t>Em</w:t>
-        </w:r>
-        <w:r>
-          <w:rPr>
-            <w:rStyle w:val="Hyperlink"/>
-            <w:rFonts w:ascii="Segoe UI" w:eastAsia="Times New Roman" w:hAnsi="Segoe UI" w:cs="Segoe UI"/>
-            <w:spacing w:val="45"/>
-            <w:sz w:val="24"/>
-            <w:szCs w:val="24"/>
-          </w:rPr>
-          <w:t>a</w:t>
-        </w:r>
-        <w:r>
-          <w:rPr>
-            <w:rStyle w:val="Hyperlink"/>
-            <w:rFonts w:ascii="Segoe UI" w:eastAsia="Times New Roman" w:hAnsi="Segoe UI" w:cs="Segoe UI"/>
-            <w:spacing w:val="45"/>
-            <w:sz w:val="24"/>
-            <w:szCs w:val="24"/>
-          </w:rPr>
-          <w:t>il</w:t>
-        </w:r>
-      </w:hyperlink>
       <w:r>
         <w:rPr>
           <w:rFonts w:ascii="Segoe UI" w:eastAsia="Times New Roman" w:hAnsi="Segoe UI" w:cs="Segoe UI"/>
@@ -381,22 +425,8 @@
           <w:sz w:val="24"/>
           <w:szCs w:val="24"/>
         </w:rPr>
-        <w:t xml:space="preserve"> phone: 720 737 7289 </w:t>
-      </w:r>
-      <w:hyperlink r:id="rId7" w:history="1">
-        <w:proofErr w:type="spellStart"/>
-        <w:r>
-          <w:rPr>
-            <w:rStyle w:val="Hyperlink"/>
-            <w:rFonts w:ascii="Segoe UI" w:eastAsia="Times New Roman" w:hAnsi="Segoe UI" w:cs="Segoe UI"/>
-            <w:spacing w:val="45"/>
-            <w:sz w:val="24"/>
-            <w:szCs w:val="24"/>
-          </w:rPr>
-          <w:t>linkedin</w:t>
-        </w:r>
-        <w:proofErr w:type="spellEnd"/>
-      </w:hyperlink>
+        <w:t>Portfolio</w:t>
+      </w:r>
       <w:r>
         <w:rPr>
           <w:rFonts w:ascii="Segoe UI" w:eastAsia="Times New Roman" w:hAnsi="Segoe UI" w:cs="Segoe UI"/>
@@ -406,22 +436,18 @@
           <w:sz w:val="24"/>
           <w:szCs w:val="24"/>
         </w:rPr>
-        <w:t xml:space="preserve"> </w:t>
-      </w:r>
-      <w:hyperlink r:id="rId8" w:history="1">
-        <w:proofErr w:type="spellStart"/>
-        <w:r>
-          <w:rPr>
-            <w:rStyle w:val="Hyperlink"/>
-            <w:rFonts w:ascii="Segoe UI" w:eastAsia="Times New Roman" w:hAnsi="Segoe UI" w:cs="Segoe UI"/>
-            <w:spacing w:val="45"/>
-            <w:sz w:val="24"/>
-            <w:szCs w:val="24"/>
-          </w:rPr>
-          <w:t>github</w:t>
-        </w:r>
-        <w:proofErr w:type="spellEnd"/>
-      </w:hyperlink>
+        <w:t xml:space="preserve">: </w:t>
+      </w:r>
+      <w:r>
+        <w:rPr>
+          <w:rFonts w:ascii="Segoe UI" w:eastAsia="Times New Roman" w:hAnsi="Segoe UI" w:cs="Segoe UI"/>
+          <w:color w:val="1A1A1A"/>
+          <w:spacing w:val="45"/>
+          <w:sz w:val="24"/>
+          <w:szCs w:val="24"/>
+        </w:rPr>
+        <w:t>https://theofreeportfolio.web.app/home</w:t>
+      </w:r>
     </w:p>
     <w:p>
       <w:pPr>

</xml_diff>